<commit_message>
Update Capestone Interim Report.docx
</commit_message>
<xml_diff>
--- a/Capestone Interim Report.docx
+++ b/Capestone Interim Report.docx
@@ -150,6 +150,12 @@
     </w:p>
     <w:p>
       <w:pPr>
+        <w:pStyle w:val="Heading1"/>
+        <w:suppressLineNumbers w:val="0"/>
+        <w:bidi w:val="0"/>
+        <w:spacing w:before="160" w:beforeAutospacing="off" w:after="80" w:afterAutospacing="off" w:line="278" w:lineRule="auto"/>
+        <w:ind w:left="0" w:right="0"/>
+        <w:jc w:val="left"/>
         <w:rPr>
           <w:rFonts w:ascii="Aptos" w:hAnsi="Aptos" w:eastAsia="Aptos" w:cs="Aptos"/>
           <w:b w:val="1"/>
@@ -1662,7 +1668,27 @@
           <w:szCs w:val="24"/>
           <w:lang w:val="en-IN"/>
         </w:rPr>
-        <w:t>: The specific city or locality of the plant, anonymized for privacy.</w:t>
+        <w:t xml:space="preserve">: </w:t>
+      </w:r>
+      <w:r>
+        <w:rPr>
+          <w:rFonts w:ascii="Aptos" w:hAnsi="Aptos" w:eastAsia="Aptos" w:cs="Aptos"/>
+          <w:noProof w:val="0"/>
+          <w:sz w:val="24"/>
+          <w:szCs w:val="24"/>
+          <w:lang w:val="en-IN"/>
+        </w:rPr>
+        <w:t>The specific city or locality of the plant</w:t>
+      </w:r>
+      <w:r>
+        <w:rPr>
+          <w:rFonts w:ascii="Aptos" w:hAnsi="Aptos" w:eastAsia="Aptos" w:cs="Aptos"/>
+          <w:noProof w:val="0"/>
+          <w:sz w:val="24"/>
+          <w:szCs w:val="24"/>
+          <w:lang w:val="en-IN"/>
+        </w:rPr>
+        <w:t xml:space="preserve"> anonymized for privacy.</w:t>
       </w:r>
     </w:p>
     <w:p>
@@ -3151,28 +3177,14 @@
           <w:noProof w:val="0"/>
           <w:lang w:val="en-IN"/>
         </w:rPr>
-        <w:t xml:space="preserve">, often equivalent to several sentences. The variability in text </w:t>
-      </w:r>
-      <w:r>
-        <w:rPr>
-          <w:noProof w:val="0"/>
-          <w:lang w:val="en-IN"/>
-        </w:rPr>
-        <w:t xml:space="preserve">length </w:t>
-      </w:r>
-      <w:r>
-        <w:rPr>
-          <w:noProof w:val="0"/>
-          <w:lang w:val="en-IN"/>
-        </w:rPr>
-        <w:t>in</w:t>
-      </w:r>
-      <w:r>
-        <w:rPr>
-          <w:noProof w:val="0"/>
-          <w:lang w:val="en-IN"/>
-        </w:rPr>
-        <w:t>dicates</w:t>
+        <w:t xml:space="preserve">, often equivalent to several sentences. The variability in text length </w:t>
+      </w:r>
+      <w:r>
+        <w:rPr>
+          <w:noProof w:val="0"/>
+          <w:lang w:val="en-IN"/>
+        </w:rPr>
+        <w:t>indicates</w:t>
       </w:r>
       <w:r>
         <w:rPr>
@@ -3181,16 +3193,6 @@
         </w:rPr>
         <w:t xml:space="preserve"> the need for careful preprocessing to normalize input representation.</w:t>
       </w:r>
-    </w:p>
-    <w:p>
-      <w:pPr>
-        <w:bidi w:val="0"/>
-        <w:spacing w:before="240" w:beforeAutospacing="off" w:after="240" w:afterAutospacing="off"/>
-        <w:rPr>
-          <w:noProof w:val="0"/>
-          <w:lang w:val="en-IN"/>
-        </w:rPr>
-      </w:pPr>
     </w:p>
     <w:p>
       <w:pPr>
@@ -3985,6 +3987,51 @@
     </w:p>
     <w:p>
       <w:pPr>
+        <w:pStyle w:val="Normal"/>
+        <w:bidi w:val="0"/>
+        <w:spacing w:before="240" w:beforeAutospacing="off" w:after="240" w:afterAutospacing="off"/>
+        <w:jc w:val="left"/>
+        <w:rPr>
+          <w:rFonts w:ascii="Aptos" w:hAnsi="Aptos" w:eastAsia="Aptos" w:cs="Aptos"/>
+          <w:noProof w:val="0"/>
+          <w:sz w:val="24"/>
+          <w:szCs w:val="24"/>
+          <w:lang w:val="en-IN"/>
+        </w:rPr>
+      </w:pPr>
+    </w:p>
+    <w:p>
+      <w:pPr>
+        <w:pStyle w:val="Normal"/>
+        <w:bidi w:val="0"/>
+        <w:spacing w:before="240" w:beforeAutospacing="off" w:after="240" w:afterAutospacing="off"/>
+        <w:jc w:val="left"/>
+        <w:rPr>
+          <w:rFonts w:ascii="Aptos" w:hAnsi="Aptos" w:eastAsia="Aptos" w:cs="Aptos"/>
+          <w:noProof w:val="0"/>
+          <w:sz w:val="24"/>
+          <w:szCs w:val="24"/>
+          <w:lang w:val="en-IN"/>
+        </w:rPr>
+      </w:pPr>
+    </w:p>
+    <w:p>
+      <w:pPr>
+        <w:pStyle w:val="Normal"/>
+        <w:bidi w:val="0"/>
+        <w:spacing w:before="240" w:beforeAutospacing="off" w:after="240" w:afterAutospacing="off"/>
+        <w:jc w:val="left"/>
+        <w:rPr>
+          <w:rFonts w:ascii="Aptos" w:hAnsi="Aptos" w:eastAsia="Aptos" w:cs="Aptos"/>
+          <w:noProof w:val="0"/>
+          <w:sz w:val="24"/>
+          <w:szCs w:val="24"/>
+          <w:lang w:val="en-IN"/>
+        </w:rPr>
+      </w:pPr>
+    </w:p>
+    <w:p>
+      <w:pPr>
         <w:pStyle w:val="Heading2"/>
         <w:suppressLineNumbers w:val="0"/>
         <w:bidi w:val="0"/>
@@ -6093,16 +6140,96 @@
     </w:p>
     <w:p>
       <w:pPr>
-        <w:pStyle w:val="Normal"/>
-        <w:spacing w:before="240" w:beforeAutospacing="off" w:after="240" w:afterAutospacing="off"/>
-        <w:rPr>
-          <w:rFonts w:ascii="Aptos" w:hAnsi="Aptos" w:eastAsia="Aptos" w:cs="Aptos"/>
-          <w:noProof w:val="0"/>
-          <w:sz w:val="24"/>
-          <w:szCs w:val="24"/>
-          <w:lang w:val="en-IN"/>
-        </w:rPr>
-      </w:pPr>
+        <w:pStyle w:val="Heading3"/>
+        <w:spacing w:before="281" w:beforeAutospacing="off" w:after="281" w:afterAutospacing="off"/>
+      </w:pPr>
+      <w:r>
+        <w:rPr>
+          <w:rFonts w:ascii="Aptos" w:hAnsi="Aptos" w:eastAsia="Aptos" w:cs="Aptos"/>
+          <w:b w:val="1"/>
+          <w:bCs w:val="1"/>
+          <w:noProof w:val="0"/>
+          <w:sz w:val="28"/>
+          <w:szCs w:val="28"/>
+          <w:lang w:val="en-IN"/>
+        </w:rPr>
+        <w:t>4.1 Logistic Regression</w:t>
+      </w:r>
+    </w:p>
+    <w:p>
+      <w:pPr>
+        <w:pStyle w:val="Heading3"/>
+        <w:spacing w:before="281" w:beforeAutospacing="off" w:after="281" w:afterAutospacing="off"/>
+      </w:pPr>
+      <w:r>
+        <w:rPr>
+          <w:rFonts w:ascii="Aptos" w:hAnsi="Aptos" w:eastAsia="Aptos" w:cs="Aptos"/>
+          <w:b w:val="1"/>
+          <w:bCs w:val="1"/>
+          <w:noProof w:val="0"/>
+          <w:sz w:val="28"/>
+          <w:szCs w:val="28"/>
+          <w:lang w:val="en-IN"/>
+        </w:rPr>
+        <w:t>4.2 Support Vector machine</w:t>
+      </w:r>
+    </w:p>
+    <w:p>
+      <w:pPr>
+        <w:pStyle w:val="Heading3"/>
+        <w:spacing w:before="281" w:beforeAutospacing="off" w:after="281" w:afterAutospacing="off"/>
+      </w:pPr>
+      <w:r>
+        <w:rPr>
+          <w:rFonts w:ascii="Aptos" w:hAnsi="Aptos" w:eastAsia="Aptos" w:cs="Aptos"/>
+          <w:b w:val="1"/>
+          <w:bCs w:val="1"/>
+          <w:noProof w:val="0"/>
+          <w:sz w:val="28"/>
+          <w:szCs w:val="28"/>
+          <w:lang w:val="en-IN"/>
+        </w:rPr>
+        <w:t>4.3 Random Forest</w:t>
+      </w:r>
+    </w:p>
+    <w:p>
+      <w:pPr>
+        <w:pStyle w:val="Heading3"/>
+        <w:spacing w:before="281" w:beforeAutospacing="off" w:after="281" w:afterAutospacing="off"/>
+        <w:rPr>
+          <w:rFonts w:ascii="Aptos" w:hAnsi="Aptos" w:eastAsia="Aptos" w:cs="Aptos"/>
+          <w:b w:val="1"/>
+          <w:bCs w:val="1"/>
+          <w:noProof w:val="0"/>
+          <w:sz w:val="28"/>
+          <w:szCs w:val="28"/>
+          <w:lang w:val="en-IN"/>
+        </w:rPr>
+      </w:pPr>
+      <w:r>
+        <w:rPr>
+          <w:rFonts w:ascii="Aptos" w:hAnsi="Aptos" w:eastAsia="Aptos" w:cs="Aptos"/>
+          <w:b w:val="1"/>
+          <w:bCs w:val="1"/>
+          <w:noProof w:val="0"/>
+          <w:sz w:val="28"/>
+          <w:szCs w:val="28"/>
+          <w:lang w:val="en-IN"/>
+        </w:rPr>
+        <w:t xml:space="preserve">4.4 </w:t>
+      </w:r>
+      <w:r>
+        <w:rPr>
+          <w:rFonts w:ascii="Aptos" w:hAnsi="Aptos" w:eastAsia="Aptos" w:cs="Aptos"/>
+          <w:b w:val="1"/>
+          <w:bCs w:val="1"/>
+          <w:noProof w:val="0"/>
+          <w:sz w:val="28"/>
+          <w:szCs w:val="28"/>
+          <w:lang w:val="en-IN"/>
+        </w:rPr>
+        <w:t>XGBoost</w:t>
+      </w:r>
     </w:p>
     <w:p>
       <w:pPr>

</xml_diff>